<commit_message>
[Fix] Corrigindo paginacao do TCC e higienizando os módulos de modelo.
</commit_message>
<xml_diff>
--- a/documentação/documentos/Documento de Visão - ETEC.docx
+++ b/documentação/documentos/Documento de Visão - ETEC.docx
@@ -543,7 +543,6 @@
         </w:tabs>
       </w:pPr>
       <w:r>
-        <w:lastRenderedPageBreak/>
         <w:fldChar w:fldCharType="begin"/>
       </w:r>
       <w:r>
@@ -1030,7 +1029,19 @@
         <w:rPr>
           <w:rFonts w:ascii="Times New Roman" w:hAnsi="Times New Roman" w:cs="Times New Roman"/>
         </w:rPr>
-        <w:t>A proposta deste documento é coletar, analisar e definir as necessidades e funcionalidades gerais do sistema da ETC. Seu foco está nas necessidades dos usuários e no motivo da existência destas necessidades.</w:t>
+        <w:t>A proposta deste documento é coletar, analisar e definir as necessidades e funcionalidades gerais do sistema da ET</w:t>
+      </w:r>
+      <w:r>
+        <w:rPr>
+          <w:rFonts w:ascii="Times New Roman" w:hAnsi="Times New Roman" w:cs="Times New Roman"/>
+        </w:rPr>
+        <w:t>E</w:t>
+      </w:r>
+      <w:r>
+        <w:rPr>
+          <w:rFonts w:ascii="Times New Roman" w:hAnsi="Times New Roman" w:cs="Times New Roman"/>
+        </w:rPr>
+        <w:t>C. Seu foco está nas necessidades dos usuários e no motivo da existência destas necessidades.</w:t>
       </w:r>
     </w:p>
     <w:p>
@@ -1162,7 +1173,6 @@
                 <w:color w:val="0D0D0D"/>
               </w:rPr>
             </w:pPr>
-            <w:bookmarkStart w:id="14" w:name="_GoBack"/>
             <w:r>
               <w:rPr>
                 <w:b/>
@@ -1452,7 +1462,6 @@
           </w:p>
         </w:tc>
       </w:tr>
-      <w:bookmarkEnd w:id="14"/>
     </w:tbl>
     <w:p>
       <w:pPr>
@@ -1490,10 +1499,10 @@
         </w:tabs>
         <w:ind w:left="0" w:firstLine="0"/>
       </w:pPr>
-      <w:bookmarkStart w:id="15" w:name="__RefHeading__35_587640554"/>
-      <w:bookmarkStart w:id="16" w:name="__RefHeading__83_328818930"/>
+      <w:bookmarkStart w:id="14" w:name="__RefHeading__35_587640554"/>
+      <w:bookmarkStart w:id="15" w:name="__RefHeading__83_328818930"/>
+      <w:bookmarkEnd w:id="14"/>
       <w:bookmarkEnd w:id="15"/>
-      <w:bookmarkEnd w:id="16"/>
       <w:r>
         <w:t>3. Descrições dos Envolvidos e dos Usuários</w:t>
       </w:r>
@@ -1510,10 +1519,10 @@
           <w:lang w:val="sv-SE"/>
         </w:rPr>
       </w:pPr>
-      <w:bookmarkStart w:id="17" w:name="__RefHeading__37_587640554"/>
-      <w:bookmarkStart w:id="18" w:name="__RefHeading__85_328818930"/>
+      <w:bookmarkStart w:id="16" w:name="__RefHeading__37_587640554"/>
+      <w:bookmarkStart w:id="17" w:name="__RefHeading__85_328818930"/>
+      <w:bookmarkEnd w:id="16"/>
       <w:bookmarkEnd w:id="17"/>
-      <w:bookmarkEnd w:id="18"/>
       <w:r>
         <w:t>3.1 Resumo dos Envolvidos</w:t>
       </w:r>
@@ -1916,17 +1925,17 @@
               <w:snapToGrid w:val="0"/>
               <w:ind w:left="30"/>
               <w:rPr>
+                <w:rFonts w:ascii="Times New Roman" w:hAnsi="Times New Roman" w:cs="Times New Roman"/>
+                <w:color w:val="0D0D0D"/>
+                <w:lang w:val="sv-SE"/>
+              </w:rPr>
+            </w:pPr>
+            <w:r>
+              <w:rPr>
                 <w:rFonts w:ascii="Times New Roman" w:eastAsia="Times New Roman" w:hAnsi="Times New Roman" w:cs="Times New Roman"/>
                 <w:color w:val="0D0D0D"/>
                 <w:lang w:val="sv-SE"/>
               </w:rPr>
-            </w:pPr>
-            <w:r>
-              <w:rPr>
-                <w:rFonts w:ascii="Times New Roman" w:eastAsia="Times New Roman" w:hAnsi="Times New Roman" w:cs="Times New Roman"/>
-                <w:color w:val="0D0D0D"/>
-                <w:lang w:val="sv-SE"/>
-              </w:rPr>
               <w:t xml:space="preserve">               </w:t>
             </w:r>
             <w:r>
@@ -1941,8 +1950,12 @@
           <w:p>
             <w:pPr>
               <w:pStyle w:val="InfoBlue"/>
-              <w:snapToGrid w:val="0"/>
-              <w:ind w:left="0"/>
+              <w:tabs>
+                <w:tab w:val="left" w:pos="886"/>
+              </w:tabs>
+              <w:snapToGrid w:val="0"/>
+              <w:ind w:left="30"/>
+              <w:jc w:val="center"/>
               <w:rPr>
                 <w:rFonts w:ascii="Times New Roman" w:hAnsi="Times New Roman" w:cs="Times New Roman"/>
                 <w:color w:val="0D0D0D"/>
@@ -1951,11 +1964,11 @@
             </w:pPr>
             <w:r>
               <w:rPr>
-                <w:rFonts w:ascii="Times New Roman" w:eastAsia="Times New Roman" w:hAnsi="Times New Roman" w:cs="Times New Roman"/>
-                <w:color w:val="0D0D0D"/>
-                <w:lang w:val="sv-SE"/>
-              </w:rPr>
-              <w:t xml:space="preserve">     </w:t>
+                <w:rFonts w:ascii="Times New Roman" w:hAnsi="Times New Roman" w:cs="Times New Roman"/>
+                <w:color w:val="0D0D0D"/>
+                <w:lang w:val="sv-SE"/>
+              </w:rPr>
+              <w:t>Eduardo</w:t>
             </w:r>
           </w:p>
         </w:tc>
@@ -2079,6 +2092,8 @@
             </w:r>
           </w:p>
         </w:tc>
+        <w:bookmarkStart w:id="18" w:name="_GoBack"/>
+        <w:bookmarkEnd w:id="18"/>
       </w:tr>
       <w:tr>
         <w:tc>
@@ -6869,7 +6884,7 @@
       <w:rPr>
         <w:noProof/>
       </w:rPr>
-      <w:t>7</w:t>
+      <w:t>5</w:t>
     </w:r>
     <w:r>
       <w:fldChar w:fldCharType="end"/>
@@ -7054,7 +7069,7 @@
 
 <file path=word/numbering.xml><?xml version="1.0" encoding="utf-8"?>
 <w:numbering xmlns:wpc="http://schemas.microsoft.com/office/word/2010/wordprocessingCanvas" xmlns:mc="http://schemas.openxmlformats.org/markup-compatibility/2006" xmlns:o="urn:schemas-microsoft-com:office:office" xmlns:r="http://schemas.openxmlformats.org/officeDocument/2006/relationships" xmlns:m="http://schemas.openxmlformats.org/officeDocument/2006/math" xmlns:v="urn:schemas-microsoft-com:vml" xmlns:wp14="http://schemas.microsoft.com/office/word/2010/wordprocessingDrawing" xmlns:wp="http://schemas.openxmlformats.org/drawingml/2006/wordprocessingDrawing" xmlns:w10="urn:schemas-microsoft-com:office:word" xmlns:w="http://schemas.openxmlformats.org/wordprocessingml/2006/main" xmlns:w14="http://schemas.microsoft.com/office/word/2010/wordml" xmlns:w15="http://schemas.microsoft.com/office/word/2012/wordml" xmlns:wpg="http://schemas.microsoft.com/office/word/2010/wordprocessingGroup" xmlns:wpi="http://schemas.microsoft.com/office/word/2010/wordprocessingInk" xmlns:wne="http://schemas.microsoft.com/office/word/2006/wordml" xmlns:wps="http://schemas.microsoft.com/office/word/2010/wordprocessingShape" mc:Ignorable="w14 w15 wp14">
-  <w:abstractNum w:abstractNumId="0">
+  <w:abstractNum w:abstractNumId="0" w15:restartNumberingAfterBreak="0">
     <w:nsid w:val="00000001"/>
     <w:multiLevelType w:val="multilevel"/>
     <w:tmpl w:val="00000001"/>
@@ -7178,7 +7193,7 @@
       </w:pPr>
     </w:lvl>
   </w:abstractNum>
-  <w:abstractNum w:abstractNumId="1">
+  <w:abstractNum w:abstractNumId="1" w15:restartNumberingAfterBreak="0">
     <w:nsid w:val="00000002"/>
     <w:multiLevelType w:val="multilevel"/>
     <w:tmpl w:val="00000002"/>
@@ -7292,7 +7307,7 @@
       </w:pPr>
     </w:lvl>
   </w:abstractNum>
-  <w:abstractNum w:abstractNumId="2">
+  <w:abstractNum w:abstractNumId="2" w15:restartNumberingAfterBreak="0">
     <w:nsid w:val="00000003"/>
     <w:multiLevelType w:val="multilevel"/>
     <w:tmpl w:val="00000003"/>
@@ -7406,7 +7421,7 @@
       </w:pPr>
     </w:lvl>
   </w:abstractNum>
-  <w:abstractNum w:abstractNumId="3">
+  <w:abstractNum w:abstractNumId="3" w15:restartNumberingAfterBreak="0">
     <w:nsid w:val="1831471F"/>
     <w:multiLevelType w:val="hybridMultilevel"/>
     <w:tmpl w:val="686EA994"/>

</xml_diff>